<commit_message>
cleaned up DB code
</commit_message>
<xml_diff>
--- a/example barcodes/example list.docx
+++ b/example barcodes/example list.docx
@@ -363,8 +363,6 @@
             <w:proofErr w:type="spellEnd"/>
           </w:p>
         </w:tc>
-        <w:bookmarkStart w:id="0" w:name="_GoBack"/>
-        <w:bookmarkEnd w:id="0"/>
       </w:tr>
       <w:tr>
         <w:tc>
@@ -719,6 +717,823 @@
             <w:proofErr w:type="spellStart"/>
             <w:r>
               <w:t>Alenko</w:t>
+            </w:r>
+            <w:proofErr w:type="spellEnd"/>
+          </w:p>
+        </w:tc>
+      </w:tr>
+    </w:tbl>
+    <w:p/>
+    <w:tbl>
+      <w:tblPr>
+        <w:tblStyle w:val="TableGrid"/>
+        <w:tblW w:w="0" w:type="auto"/>
+        <w:tblLook w:val="04A0" w:firstRow="1" w:lastRow="0" w:firstColumn="1" w:lastColumn="0" w:noHBand="0" w:noVBand="1"/>
+      </w:tblPr>
+      <w:tblGrid>
+        <w:gridCol w:w="3116"/>
+        <w:gridCol w:w="3117"/>
+        <w:gridCol w:w="3117"/>
+      </w:tblGrid>
+      <w:tr>
+        <w:tc>
+          <w:tcPr>
+            <w:tcW w:w="3116" w:type="dxa"/>
+          </w:tcPr>
+          <w:p>
+            <w:r>
+              <w:rPr>
+                <w:noProof/>
+              </w:rPr>
+              <w:lastRenderedPageBreak/>
+              <w:drawing>
+                <wp:inline distT="0" distB="0" distL="0" distR="0">
+                  <wp:extent cx="1295400" cy="1123950"/>
+                  <wp:effectExtent l="0" t="0" r="0" b="0"/>
+                  <wp:docPr id="1" name="Picture 1" descr="http://www.barcode-generator.org/temp/970615_n7yc9u.png"/>
+                  <wp:cNvGraphicFramePr>
+                    <a:graphicFrameLocks xmlns:a="http://schemas.openxmlformats.org/drawingml/2006/main" noChangeAspect="1"/>
+                  </wp:cNvGraphicFramePr>
+                  <a:graphic xmlns:a="http://schemas.openxmlformats.org/drawingml/2006/main">
+                    <a:graphicData uri="http://schemas.openxmlformats.org/drawingml/2006/picture">
+                      <pic:pic xmlns:pic="http://schemas.openxmlformats.org/drawingml/2006/picture">
+                        <pic:nvPicPr>
+                          <pic:cNvPr id="0" name="Picture 1" descr="http://www.barcode-generator.org/temp/970615_n7yc9u.png"/>
+                          <pic:cNvPicPr>
+                            <a:picLocks noChangeAspect="1" noChangeArrowheads="1"/>
+                          </pic:cNvPicPr>
+                        </pic:nvPicPr>
+                        <pic:blipFill>
+                          <a:blip r:embed="rId12">
+                            <a:extLst>
+                              <a:ext uri="{28A0092B-C50C-407E-A947-70E740481C1C}">
+                                <a14:useLocalDpi xmlns:a14="http://schemas.microsoft.com/office/drawing/2010/main" val="0"/>
+                              </a:ext>
+                            </a:extLst>
+                          </a:blip>
+                          <a:srcRect/>
+                          <a:stretch>
+                            <a:fillRect/>
+                          </a:stretch>
+                        </pic:blipFill>
+                        <pic:spPr bwMode="auto">
+                          <a:xfrm>
+                            <a:off x="0" y="0"/>
+                            <a:ext cx="1295400" cy="1123950"/>
+                          </a:xfrm>
+                          <a:prstGeom prst="rect">
+                            <a:avLst/>
+                          </a:prstGeom>
+                          <a:noFill/>
+                          <a:ln>
+                            <a:noFill/>
+                          </a:ln>
+                        </pic:spPr>
+                      </pic:pic>
+                    </a:graphicData>
+                  </a:graphic>
+                </wp:inline>
+              </w:drawing>
+            </w:r>
+          </w:p>
+        </w:tc>
+        <w:tc>
+          <w:tcPr>
+            <w:tcW w:w="3117" w:type="dxa"/>
+          </w:tcPr>
+          <w:p>
+            <w:pPr>
+              <w:pStyle w:val="HTMLPreformatted"/>
+              <w:shd w:val="clear" w:color="auto" w:fill="FFFFFF"/>
+              <w:rPr>
+                <w:color w:val="000000"/>
+              </w:rPr>
+            </w:pPr>
+            <w:r>
+              <w:rPr>
+                <w:color w:val="000000"/>
+              </w:rPr>
+              <w:t>970615</w:t>
+            </w:r>
+          </w:p>
+        </w:tc>
+        <w:tc>
+          <w:tcPr>
+            <w:tcW w:w="3117" w:type="dxa"/>
+          </w:tcPr>
+          <w:p>
+            <w:r>
+              <w:t>Sai Argyle</w:t>
+            </w:r>
+          </w:p>
+        </w:tc>
+      </w:tr>
+      <w:tr>
+        <w:tc>
+          <w:tcPr>
+            <w:tcW w:w="3116" w:type="dxa"/>
+          </w:tcPr>
+          <w:p>
+            <w:bookmarkStart w:id="0" w:name="_GoBack"/>
+            <w:bookmarkEnd w:id="0"/>
+            <w:r>
+              <w:rPr>
+                <w:noProof/>
+              </w:rPr>
+              <w:drawing>
+                <wp:inline distT="0" distB="0" distL="0" distR="0">
+                  <wp:extent cx="1295400" cy="1123950"/>
+                  <wp:effectExtent l="0" t="0" r="0" b="0"/>
+                  <wp:docPr id="9" name="Picture 9" descr="http://www.barcode-generator.org/temp/424170_n7ycdi.png"/>
+                  <wp:cNvGraphicFramePr>
+                    <a:graphicFrameLocks xmlns:a="http://schemas.openxmlformats.org/drawingml/2006/main" noChangeAspect="1"/>
+                  </wp:cNvGraphicFramePr>
+                  <a:graphic xmlns:a="http://schemas.openxmlformats.org/drawingml/2006/main">
+                    <a:graphicData uri="http://schemas.openxmlformats.org/drawingml/2006/picture">
+                      <pic:pic xmlns:pic="http://schemas.openxmlformats.org/drawingml/2006/picture">
+                        <pic:nvPicPr>
+                          <pic:cNvPr id="0" name="Picture 17" descr="http://www.barcode-generator.org/temp/424170_n7ycdi.png"/>
+                          <pic:cNvPicPr>
+                            <a:picLocks noChangeAspect="1" noChangeArrowheads="1"/>
+                          </pic:cNvPicPr>
+                        </pic:nvPicPr>
+                        <pic:blipFill>
+                          <a:blip r:embed="rId13">
+                            <a:extLst>
+                              <a:ext uri="{28A0092B-C50C-407E-A947-70E740481C1C}">
+                                <a14:useLocalDpi xmlns:a14="http://schemas.microsoft.com/office/drawing/2010/main" val="0"/>
+                              </a:ext>
+                            </a:extLst>
+                          </a:blip>
+                          <a:srcRect/>
+                          <a:stretch>
+                            <a:fillRect/>
+                          </a:stretch>
+                        </pic:blipFill>
+                        <pic:spPr bwMode="auto">
+                          <a:xfrm>
+                            <a:off x="0" y="0"/>
+                            <a:ext cx="1295400" cy="1123950"/>
+                          </a:xfrm>
+                          <a:prstGeom prst="rect">
+                            <a:avLst/>
+                          </a:prstGeom>
+                          <a:noFill/>
+                          <a:ln>
+                            <a:noFill/>
+                          </a:ln>
+                        </pic:spPr>
+                      </pic:pic>
+                    </a:graphicData>
+                  </a:graphic>
+                </wp:inline>
+              </w:drawing>
+            </w:r>
+          </w:p>
+        </w:tc>
+        <w:tc>
+          <w:tcPr>
+            <w:tcW w:w="3117" w:type="dxa"/>
+          </w:tcPr>
+          <w:p>
+            <w:pPr>
+              <w:pStyle w:val="HTMLPreformatted"/>
+              <w:shd w:val="clear" w:color="auto" w:fill="FFFFFF"/>
+              <w:rPr>
+                <w:color w:val="000000"/>
+              </w:rPr>
+            </w:pPr>
+            <w:r>
+              <w:rPr>
+                <w:color w:val="000000"/>
+              </w:rPr>
+              <w:t>424170</w:t>
+            </w:r>
+          </w:p>
+        </w:tc>
+        <w:tc>
+          <w:tcPr>
+            <w:tcW w:w="3117" w:type="dxa"/>
+          </w:tcPr>
+          <w:p>
+            <w:proofErr w:type="spellStart"/>
+            <w:r>
+              <w:t>Miriallia</w:t>
+            </w:r>
+            <w:proofErr w:type="spellEnd"/>
+            <w:r>
+              <w:t xml:space="preserve"> Haw</w:t>
+            </w:r>
+          </w:p>
+        </w:tc>
+      </w:tr>
+      <w:tr>
+        <w:tc>
+          <w:tcPr>
+            <w:tcW w:w="3116" w:type="dxa"/>
+          </w:tcPr>
+          <w:p>
+            <w:r>
+              <w:rPr>
+                <w:noProof/>
+              </w:rPr>
+              <w:drawing>
+                <wp:inline distT="0" distB="0" distL="0" distR="0" wp14:anchorId="2F3903E8" wp14:editId="3957A589">
+                  <wp:extent cx="1295400" cy="1123950"/>
+                  <wp:effectExtent l="0" t="0" r="0" b="0"/>
+                  <wp:docPr id="2" name="Picture 2" descr="http://www.barcode-generator.org/temp/539224_n7ycab.png"/>
+                  <wp:cNvGraphicFramePr>
+                    <a:graphicFrameLocks xmlns:a="http://schemas.openxmlformats.org/drawingml/2006/main" noChangeAspect="1"/>
+                  </wp:cNvGraphicFramePr>
+                  <a:graphic xmlns:a="http://schemas.openxmlformats.org/drawingml/2006/main">
+                    <a:graphicData uri="http://schemas.openxmlformats.org/drawingml/2006/picture">
+                      <pic:pic xmlns:pic="http://schemas.openxmlformats.org/drawingml/2006/picture">
+                        <pic:nvPicPr>
+                          <pic:cNvPr id="0" name="Picture 3" descr="http://www.barcode-generator.org/temp/539224_n7ycab.png"/>
+                          <pic:cNvPicPr>
+                            <a:picLocks noChangeAspect="1" noChangeArrowheads="1"/>
+                          </pic:cNvPicPr>
+                        </pic:nvPicPr>
+                        <pic:blipFill>
+                          <a:blip r:embed="rId14">
+                            <a:extLst>
+                              <a:ext uri="{28A0092B-C50C-407E-A947-70E740481C1C}">
+                                <a14:useLocalDpi xmlns:a14="http://schemas.microsoft.com/office/drawing/2010/main" val="0"/>
+                              </a:ext>
+                            </a:extLst>
+                          </a:blip>
+                          <a:srcRect/>
+                          <a:stretch>
+                            <a:fillRect/>
+                          </a:stretch>
+                        </pic:blipFill>
+                        <pic:spPr bwMode="auto">
+                          <a:xfrm>
+                            <a:off x="0" y="0"/>
+                            <a:ext cx="1295400" cy="1123950"/>
+                          </a:xfrm>
+                          <a:prstGeom prst="rect">
+                            <a:avLst/>
+                          </a:prstGeom>
+                          <a:noFill/>
+                          <a:ln>
+                            <a:noFill/>
+                          </a:ln>
+                        </pic:spPr>
+                      </pic:pic>
+                    </a:graphicData>
+                  </a:graphic>
+                </wp:inline>
+              </w:drawing>
+            </w:r>
+          </w:p>
+        </w:tc>
+        <w:tc>
+          <w:tcPr>
+            <w:tcW w:w="3117" w:type="dxa"/>
+          </w:tcPr>
+          <w:p>
+            <w:pPr>
+              <w:pStyle w:val="HTMLPreformatted"/>
+              <w:shd w:val="clear" w:color="auto" w:fill="FFFFFF"/>
+              <w:rPr>
+                <w:color w:val="000000"/>
+              </w:rPr>
+            </w:pPr>
+            <w:r>
+              <w:rPr>
+                <w:color w:val="000000"/>
+              </w:rPr>
+              <w:t>539224</w:t>
+            </w:r>
+          </w:p>
+        </w:tc>
+        <w:tc>
+          <w:tcPr>
+            <w:tcW w:w="3117" w:type="dxa"/>
+          </w:tcPr>
+          <w:p>
+            <w:r>
+              <w:t xml:space="preserve">Arnold </w:t>
+            </w:r>
+            <w:proofErr w:type="spellStart"/>
+            <w:r>
+              <w:t>Newmann</w:t>
+            </w:r>
+            <w:proofErr w:type="spellEnd"/>
+          </w:p>
+        </w:tc>
+      </w:tr>
+      <w:tr>
+        <w:tc>
+          <w:tcPr>
+            <w:tcW w:w="3116" w:type="dxa"/>
+          </w:tcPr>
+          <w:p>
+            <w:r>
+              <w:rPr>
+                <w:noProof/>
+              </w:rPr>
+              <w:drawing>
+                <wp:inline distT="0" distB="0" distL="0" distR="0" wp14:anchorId="1E412FA9" wp14:editId="45CE337F">
+                  <wp:extent cx="1295400" cy="1123950"/>
+                  <wp:effectExtent l="0" t="0" r="0" b="0"/>
+                  <wp:docPr id="3" name="Picture 3" descr="http://www.barcode-generator.org/temp/809487_n7ycap.png"/>
+                  <wp:cNvGraphicFramePr>
+                    <a:graphicFrameLocks xmlns:a="http://schemas.openxmlformats.org/drawingml/2006/main" noChangeAspect="1"/>
+                  </wp:cNvGraphicFramePr>
+                  <a:graphic xmlns:a="http://schemas.openxmlformats.org/drawingml/2006/main">
+                    <a:graphicData uri="http://schemas.openxmlformats.org/drawingml/2006/picture">
+                      <pic:pic xmlns:pic="http://schemas.openxmlformats.org/drawingml/2006/picture">
+                        <pic:nvPicPr>
+                          <pic:cNvPr id="0" name="Picture 5" descr="http://www.barcode-generator.org/temp/809487_n7ycap.png"/>
+                          <pic:cNvPicPr>
+                            <a:picLocks noChangeAspect="1" noChangeArrowheads="1"/>
+                          </pic:cNvPicPr>
+                        </pic:nvPicPr>
+                        <pic:blipFill>
+                          <a:blip r:embed="rId15">
+                            <a:extLst>
+                              <a:ext uri="{28A0092B-C50C-407E-A947-70E740481C1C}">
+                                <a14:useLocalDpi xmlns:a14="http://schemas.microsoft.com/office/drawing/2010/main" val="0"/>
+                              </a:ext>
+                            </a:extLst>
+                          </a:blip>
+                          <a:srcRect/>
+                          <a:stretch>
+                            <a:fillRect/>
+                          </a:stretch>
+                        </pic:blipFill>
+                        <pic:spPr bwMode="auto">
+                          <a:xfrm>
+                            <a:off x="0" y="0"/>
+                            <a:ext cx="1295400" cy="1123950"/>
+                          </a:xfrm>
+                          <a:prstGeom prst="rect">
+                            <a:avLst/>
+                          </a:prstGeom>
+                          <a:noFill/>
+                          <a:ln>
+                            <a:noFill/>
+                          </a:ln>
+                        </pic:spPr>
+                      </pic:pic>
+                    </a:graphicData>
+                  </a:graphic>
+                </wp:inline>
+              </w:drawing>
+            </w:r>
+          </w:p>
+        </w:tc>
+        <w:tc>
+          <w:tcPr>
+            <w:tcW w:w="3117" w:type="dxa"/>
+          </w:tcPr>
+          <w:p>
+            <w:pPr>
+              <w:pStyle w:val="HTMLPreformatted"/>
+              <w:shd w:val="clear" w:color="auto" w:fill="FFFFFF"/>
+              <w:rPr>
+                <w:color w:val="000000"/>
+              </w:rPr>
+            </w:pPr>
+            <w:r>
+              <w:rPr>
+                <w:color w:val="000000"/>
+              </w:rPr>
+              <w:t>809487</w:t>
+            </w:r>
+          </w:p>
+        </w:tc>
+        <w:tc>
+          <w:tcPr>
+            <w:tcW w:w="3117" w:type="dxa"/>
+          </w:tcPr>
+          <w:p>
+            <w:proofErr w:type="spellStart"/>
+            <w:r>
+              <w:t>Murrue</w:t>
+            </w:r>
+            <w:proofErr w:type="spellEnd"/>
+            <w:r>
+              <w:t xml:space="preserve"> </w:t>
+            </w:r>
+            <w:proofErr w:type="spellStart"/>
+            <w:r>
+              <w:t>Ramius</w:t>
+            </w:r>
+            <w:proofErr w:type="spellEnd"/>
+          </w:p>
+        </w:tc>
+      </w:tr>
+      <w:tr>
+        <w:tc>
+          <w:tcPr>
+            <w:tcW w:w="3116" w:type="dxa"/>
+          </w:tcPr>
+          <w:p>
+            <w:r>
+              <w:rPr>
+                <w:noProof/>
+              </w:rPr>
+              <w:drawing>
+                <wp:inline distT="0" distB="0" distL="0" distR="0" wp14:anchorId="29D4C784" wp14:editId="62F6CDB2">
+                  <wp:extent cx="1295400" cy="1123950"/>
+                  <wp:effectExtent l="0" t="0" r="0" b="0"/>
+                  <wp:docPr id="4" name="Picture 4" descr="http://www.barcode-generator.org/temp/222401_n7ycay.png"/>
+                  <wp:cNvGraphicFramePr>
+                    <a:graphicFrameLocks xmlns:a="http://schemas.openxmlformats.org/drawingml/2006/main" noChangeAspect="1"/>
+                  </wp:cNvGraphicFramePr>
+                  <a:graphic xmlns:a="http://schemas.openxmlformats.org/drawingml/2006/main">
+                    <a:graphicData uri="http://schemas.openxmlformats.org/drawingml/2006/picture">
+                      <pic:pic xmlns:pic="http://schemas.openxmlformats.org/drawingml/2006/picture">
+                        <pic:nvPicPr>
+                          <pic:cNvPr id="0" name="Picture 7" descr="http://www.barcode-generator.org/temp/222401_n7ycay.png"/>
+                          <pic:cNvPicPr>
+                            <a:picLocks noChangeAspect="1" noChangeArrowheads="1"/>
+                          </pic:cNvPicPr>
+                        </pic:nvPicPr>
+                        <pic:blipFill>
+                          <a:blip r:embed="rId16">
+                            <a:extLst>
+                              <a:ext uri="{28A0092B-C50C-407E-A947-70E740481C1C}">
+                                <a14:useLocalDpi xmlns:a14="http://schemas.microsoft.com/office/drawing/2010/main" val="0"/>
+                              </a:ext>
+                            </a:extLst>
+                          </a:blip>
+                          <a:srcRect/>
+                          <a:stretch>
+                            <a:fillRect/>
+                          </a:stretch>
+                        </pic:blipFill>
+                        <pic:spPr bwMode="auto">
+                          <a:xfrm>
+                            <a:off x="0" y="0"/>
+                            <a:ext cx="1295400" cy="1123950"/>
+                          </a:xfrm>
+                          <a:prstGeom prst="rect">
+                            <a:avLst/>
+                          </a:prstGeom>
+                          <a:noFill/>
+                          <a:ln>
+                            <a:noFill/>
+                          </a:ln>
+                        </pic:spPr>
+                      </pic:pic>
+                    </a:graphicData>
+                  </a:graphic>
+                </wp:inline>
+              </w:drawing>
+            </w:r>
+          </w:p>
+        </w:tc>
+        <w:tc>
+          <w:tcPr>
+            <w:tcW w:w="3117" w:type="dxa"/>
+          </w:tcPr>
+          <w:p>
+            <w:pPr>
+              <w:pStyle w:val="HTMLPreformatted"/>
+              <w:shd w:val="clear" w:color="auto" w:fill="FFFFFF"/>
+              <w:rPr>
+                <w:color w:val="000000"/>
+              </w:rPr>
+            </w:pPr>
+            <w:r>
+              <w:rPr>
+                <w:color w:val="000000"/>
+              </w:rPr>
+              <w:t>222401</w:t>
+            </w:r>
+          </w:p>
+        </w:tc>
+        <w:tc>
+          <w:tcPr>
+            <w:tcW w:w="3117" w:type="dxa"/>
+          </w:tcPr>
+          <w:p>
+            <w:r>
+              <w:t>Kira Yamato</w:t>
+            </w:r>
+          </w:p>
+        </w:tc>
+      </w:tr>
+      <w:tr>
+        <w:tc>
+          <w:tcPr>
+            <w:tcW w:w="3116" w:type="dxa"/>
+          </w:tcPr>
+          <w:p>
+            <w:r>
+              <w:rPr>
+                <w:noProof/>
+              </w:rPr>
+              <w:drawing>
+                <wp:inline distT="0" distB="0" distL="0" distR="0" wp14:anchorId="2027F207" wp14:editId="377CBE2D">
+                  <wp:extent cx="1295400" cy="1123950"/>
+                  <wp:effectExtent l="0" t="0" r="0" b="0"/>
+                  <wp:docPr id="5" name="Picture 5" descr="http://www.barcode-generator.org/temp/913690_n7ycb8.png"/>
+                  <wp:cNvGraphicFramePr>
+                    <a:graphicFrameLocks xmlns:a="http://schemas.openxmlformats.org/drawingml/2006/main" noChangeAspect="1"/>
+                  </wp:cNvGraphicFramePr>
+                  <a:graphic xmlns:a="http://schemas.openxmlformats.org/drawingml/2006/main">
+                    <a:graphicData uri="http://schemas.openxmlformats.org/drawingml/2006/picture">
+                      <pic:pic xmlns:pic="http://schemas.openxmlformats.org/drawingml/2006/picture">
+                        <pic:nvPicPr>
+                          <pic:cNvPr id="0" name="Picture 9" descr="http://www.barcode-generator.org/temp/913690_n7ycb8.png"/>
+                          <pic:cNvPicPr>
+                            <a:picLocks noChangeAspect="1" noChangeArrowheads="1"/>
+                          </pic:cNvPicPr>
+                        </pic:nvPicPr>
+                        <pic:blipFill>
+                          <a:blip r:embed="rId17">
+                            <a:extLst>
+                              <a:ext uri="{28A0092B-C50C-407E-A947-70E740481C1C}">
+                                <a14:useLocalDpi xmlns:a14="http://schemas.microsoft.com/office/drawing/2010/main" val="0"/>
+                              </a:ext>
+                            </a:extLst>
+                          </a:blip>
+                          <a:srcRect/>
+                          <a:stretch>
+                            <a:fillRect/>
+                          </a:stretch>
+                        </pic:blipFill>
+                        <pic:spPr bwMode="auto">
+                          <a:xfrm>
+                            <a:off x="0" y="0"/>
+                            <a:ext cx="1295400" cy="1123950"/>
+                          </a:xfrm>
+                          <a:prstGeom prst="rect">
+                            <a:avLst/>
+                          </a:prstGeom>
+                          <a:noFill/>
+                          <a:ln>
+                            <a:noFill/>
+                          </a:ln>
+                        </pic:spPr>
+                      </pic:pic>
+                    </a:graphicData>
+                  </a:graphic>
+                </wp:inline>
+              </w:drawing>
+            </w:r>
+          </w:p>
+        </w:tc>
+        <w:tc>
+          <w:tcPr>
+            <w:tcW w:w="3117" w:type="dxa"/>
+          </w:tcPr>
+          <w:p>
+            <w:pPr>
+              <w:pStyle w:val="HTMLPreformatted"/>
+              <w:shd w:val="clear" w:color="auto" w:fill="FFFFFF"/>
+              <w:rPr>
+                <w:color w:val="000000"/>
+              </w:rPr>
+            </w:pPr>
+            <w:r>
+              <w:rPr>
+                <w:color w:val="000000"/>
+              </w:rPr>
+              <w:t>913690</w:t>
+            </w:r>
+          </w:p>
+        </w:tc>
+        <w:tc>
+          <w:tcPr>
+            <w:tcW w:w="3117" w:type="dxa"/>
+          </w:tcPr>
+          <w:p>
+            <w:r>
+              <w:t xml:space="preserve">Lacus </w:t>
+            </w:r>
+            <w:proofErr w:type="spellStart"/>
+            <w:r>
+              <w:t>Clyne</w:t>
+            </w:r>
+            <w:proofErr w:type="spellEnd"/>
+          </w:p>
+        </w:tc>
+      </w:tr>
+      <w:tr>
+        <w:tc>
+          <w:tcPr>
+            <w:tcW w:w="3116" w:type="dxa"/>
+          </w:tcPr>
+          <w:p>
+            <w:r>
+              <w:rPr>
+                <w:noProof/>
+              </w:rPr>
+              <w:drawing>
+                <wp:inline distT="0" distB="0" distL="0" distR="0">
+                  <wp:extent cx="1295400" cy="1123950"/>
+                  <wp:effectExtent l="0" t="0" r="0" b="0"/>
+                  <wp:docPr id="7" name="Picture 7" descr="http://www.barcode-generator.org/temp/216115_n7ycc8.png"/>
+                  <wp:cNvGraphicFramePr>
+                    <a:graphicFrameLocks xmlns:a="http://schemas.openxmlformats.org/drawingml/2006/main" noChangeAspect="1"/>
+                  </wp:cNvGraphicFramePr>
+                  <a:graphic xmlns:a="http://schemas.openxmlformats.org/drawingml/2006/main">
+                    <a:graphicData uri="http://schemas.openxmlformats.org/drawingml/2006/picture">
+                      <pic:pic xmlns:pic="http://schemas.openxmlformats.org/drawingml/2006/picture">
+                        <pic:nvPicPr>
+                          <pic:cNvPr id="0" name="Picture 13" descr="http://www.barcode-generator.org/temp/216115_n7ycc8.png"/>
+                          <pic:cNvPicPr>
+                            <a:picLocks noChangeAspect="1" noChangeArrowheads="1"/>
+                          </pic:cNvPicPr>
+                        </pic:nvPicPr>
+                        <pic:blipFill>
+                          <a:blip r:embed="rId18">
+                            <a:extLst>
+                              <a:ext uri="{28A0092B-C50C-407E-A947-70E740481C1C}">
+                                <a14:useLocalDpi xmlns:a14="http://schemas.microsoft.com/office/drawing/2010/main" val="0"/>
+                              </a:ext>
+                            </a:extLst>
+                          </a:blip>
+                          <a:srcRect/>
+                          <a:stretch>
+                            <a:fillRect/>
+                          </a:stretch>
+                        </pic:blipFill>
+                        <pic:spPr bwMode="auto">
+                          <a:xfrm>
+                            <a:off x="0" y="0"/>
+                            <a:ext cx="1295400" cy="1123950"/>
+                          </a:xfrm>
+                          <a:prstGeom prst="rect">
+                            <a:avLst/>
+                          </a:prstGeom>
+                          <a:noFill/>
+                          <a:ln>
+                            <a:noFill/>
+                          </a:ln>
+                        </pic:spPr>
+                      </pic:pic>
+                    </a:graphicData>
+                  </a:graphic>
+                </wp:inline>
+              </w:drawing>
+            </w:r>
+          </w:p>
+        </w:tc>
+        <w:tc>
+          <w:tcPr>
+            <w:tcW w:w="3117" w:type="dxa"/>
+          </w:tcPr>
+          <w:p>
+            <w:pPr>
+              <w:pStyle w:val="HTMLPreformatted"/>
+              <w:shd w:val="clear" w:color="auto" w:fill="FFFFFF"/>
+              <w:rPr>
+                <w:color w:val="000000"/>
+              </w:rPr>
+            </w:pPr>
+            <w:r>
+              <w:rPr>
+                <w:color w:val="000000"/>
+              </w:rPr>
+              <w:t>216115</w:t>
+            </w:r>
+          </w:p>
+        </w:tc>
+        <w:tc>
+          <w:tcPr>
+            <w:tcW w:w="3117" w:type="dxa"/>
+          </w:tcPr>
+          <w:p>
+            <w:r>
+              <w:t xml:space="preserve">Martin </w:t>
+            </w:r>
+            <w:proofErr w:type="spellStart"/>
+            <w:r>
+              <w:t>DaCosta</w:t>
+            </w:r>
+            <w:proofErr w:type="spellEnd"/>
+          </w:p>
+        </w:tc>
+      </w:tr>
+      <w:tr>
+        <w:tc>
+          <w:tcPr>
+            <w:tcW w:w="3116" w:type="dxa"/>
+          </w:tcPr>
+          <w:p>
+            <w:r>
+              <w:rPr>
+                <w:noProof/>
+              </w:rPr>
+              <w:drawing>
+                <wp:inline distT="0" distB="0" distL="0" distR="0">
+                  <wp:extent cx="1295400" cy="1123950"/>
+                  <wp:effectExtent l="0" t="0" r="0" b="0"/>
+                  <wp:docPr id="8" name="Picture 8" descr="http://www.barcode-generator.org/temp/813165_n7yccm.png"/>
+                  <wp:cNvGraphicFramePr>
+                    <a:graphicFrameLocks xmlns:a="http://schemas.openxmlformats.org/drawingml/2006/main" noChangeAspect="1"/>
+                  </wp:cNvGraphicFramePr>
+                  <a:graphic xmlns:a="http://schemas.openxmlformats.org/drawingml/2006/main">
+                    <a:graphicData uri="http://schemas.openxmlformats.org/drawingml/2006/picture">
+                      <pic:pic xmlns:pic="http://schemas.openxmlformats.org/drawingml/2006/picture">
+                        <pic:nvPicPr>
+                          <pic:cNvPr id="0" name="Picture 15" descr="http://www.barcode-generator.org/temp/813165_n7yccm.png"/>
+                          <pic:cNvPicPr>
+                            <a:picLocks noChangeAspect="1" noChangeArrowheads="1"/>
+                          </pic:cNvPicPr>
+                        </pic:nvPicPr>
+                        <pic:blipFill>
+                          <a:blip r:embed="rId19">
+                            <a:extLst>
+                              <a:ext uri="{28A0092B-C50C-407E-A947-70E740481C1C}">
+                                <a14:useLocalDpi xmlns:a14="http://schemas.microsoft.com/office/drawing/2010/main" val="0"/>
+                              </a:ext>
+                            </a:extLst>
+                          </a:blip>
+                          <a:srcRect/>
+                          <a:stretch>
+                            <a:fillRect/>
+                          </a:stretch>
+                        </pic:blipFill>
+                        <pic:spPr bwMode="auto">
+                          <a:xfrm>
+                            <a:off x="0" y="0"/>
+                            <a:ext cx="1295400" cy="1123950"/>
+                          </a:xfrm>
+                          <a:prstGeom prst="rect">
+                            <a:avLst/>
+                          </a:prstGeom>
+                          <a:noFill/>
+                          <a:ln>
+                            <a:noFill/>
+                          </a:ln>
+                        </pic:spPr>
+                      </pic:pic>
+                    </a:graphicData>
+                  </a:graphic>
+                </wp:inline>
+              </w:drawing>
+            </w:r>
+          </w:p>
+        </w:tc>
+        <w:tc>
+          <w:tcPr>
+            <w:tcW w:w="3117" w:type="dxa"/>
+          </w:tcPr>
+          <w:p>
+            <w:pPr>
+              <w:pStyle w:val="HTMLPreformatted"/>
+              <w:shd w:val="clear" w:color="auto" w:fill="FFFFFF"/>
+              <w:tabs>
+                <w:tab w:val="clear" w:pos="916"/>
+                <w:tab w:val="clear" w:pos="1832"/>
+                <w:tab w:val="clear" w:pos="2748"/>
+                <w:tab w:val="clear" w:pos="3664"/>
+                <w:tab w:val="clear" w:pos="4580"/>
+                <w:tab w:val="clear" w:pos="5496"/>
+                <w:tab w:val="clear" w:pos="6412"/>
+                <w:tab w:val="clear" w:pos="7328"/>
+                <w:tab w:val="clear" w:pos="8244"/>
+                <w:tab w:val="clear" w:pos="9160"/>
+                <w:tab w:val="clear" w:pos="10076"/>
+                <w:tab w:val="clear" w:pos="10992"/>
+                <w:tab w:val="clear" w:pos="11908"/>
+                <w:tab w:val="clear" w:pos="12824"/>
+                <w:tab w:val="clear" w:pos="13740"/>
+                <w:tab w:val="clear" w:pos="14656"/>
+                <w:tab w:val="left" w:pos="1950"/>
+              </w:tabs>
+              <w:rPr>
+                <w:color w:val="000000"/>
+              </w:rPr>
+            </w:pPr>
+            <w:r>
+              <w:rPr>
+                <w:color w:val="000000"/>
+              </w:rPr>
+              <w:t>813165</w:t>
+            </w:r>
+            <w:r>
+              <w:rPr>
+                <w:color w:val="000000"/>
+              </w:rPr>
+              <w:tab/>
+            </w:r>
+          </w:p>
+        </w:tc>
+        <w:tc>
+          <w:tcPr>
+            <w:tcW w:w="3117" w:type="dxa"/>
+          </w:tcPr>
+          <w:p>
+            <w:proofErr w:type="spellStart"/>
+            <w:r>
+              <w:t>Athrun</w:t>
+            </w:r>
+            <w:proofErr w:type="spellEnd"/>
+            <w:r>
+              <w:t xml:space="preserve"> </w:t>
+            </w:r>
+            <w:proofErr w:type="spellStart"/>
+            <w:r>
+              <w:t>Zala</w:t>
             </w:r>
             <w:proofErr w:type="spellEnd"/>
           </w:p>
@@ -1224,6 +2039,54 @@
       <w:szCs w:val="18"/>
     </w:rPr>
   </w:style>
+  <w:style w:type="paragraph" w:styleId="HTMLPreformatted">
+    <w:name w:val="HTML Preformatted"/>
+    <w:basedOn w:val="Normal"/>
+    <w:link w:val="HTMLPreformattedChar"/>
+    <w:uiPriority w:val="99"/>
+    <w:semiHidden/>
+    <w:unhideWhenUsed/>
+    <w:rsid w:val="009F73B1"/>
+    <w:pPr>
+      <w:tabs>
+        <w:tab w:val="left" w:pos="916"/>
+        <w:tab w:val="left" w:pos="1832"/>
+        <w:tab w:val="left" w:pos="2748"/>
+        <w:tab w:val="left" w:pos="3664"/>
+        <w:tab w:val="left" w:pos="4580"/>
+        <w:tab w:val="left" w:pos="5496"/>
+        <w:tab w:val="left" w:pos="6412"/>
+        <w:tab w:val="left" w:pos="7328"/>
+        <w:tab w:val="left" w:pos="8244"/>
+        <w:tab w:val="left" w:pos="9160"/>
+        <w:tab w:val="left" w:pos="10076"/>
+        <w:tab w:val="left" w:pos="10992"/>
+        <w:tab w:val="left" w:pos="11908"/>
+        <w:tab w:val="left" w:pos="12824"/>
+        <w:tab w:val="left" w:pos="13740"/>
+        <w:tab w:val="left" w:pos="14656"/>
+      </w:tabs>
+      <w:spacing w:after="0" w:line="240" w:lineRule="auto"/>
+    </w:pPr>
+    <w:rPr>
+      <w:rFonts w:ascii="Courier New" w:eastAsia="Times New Roman" w:hAnsi="Courier New" w:cs="Courier New"/>
+      <w:sz w:val="20"/>
+      <w:szCs w:val="20"/>
+    </w:rPr>
+  </w:style>
+  <w:style w:type="character" w:customStyle="1" w:styleId="HTMLPreformattedChar">
+    <w:name w:val="HTML Preformatted Char"/>
+    <w:basedOn w:val="DefaultParagraphFont"/>
+    <w:link w:val="HTMLPreformatted"/>
+    <w:uiPriority w:val="99"/>
+    <w:semiHidden/>
+    <w:rsid w:val="009F73B1"/>
+    <w:rPr>
+      <w:rFonts w:ascii="Courier New" w:eastAsia="Times New Roman" w:hAnsi="Courier New" w:cs="Courier New"/>
+      <w:sz w:val="20"/>
+      <w:szCs w:val="20"/>
+    </w:rPr>
+  </w:style>
 </w:styles>
 </file>
 

</xml_diff>